<commit_message>
enquadramento reformulado e completo
</commit_message>
<xml_diff>
--- a/Relatório-2151163-2150662.docx
+++ b/Relatório-2151163-2150662.docx
@@ -1126,8 +1126,6 @@
         </w:rPr>
         <w:t xml:space="preserve"> e tempo decorrido,</w:t>
       </w:r>
-      <w:bookmarkStart w:id="13" w:name="_GoBack"/>
-      <w:bookmarkEnd w:id="13"/>
       <w:r>
         <w:rPr>
           <w:lang w:val="pt-PT"/>
@@ -1142,7 +1140,7 @@
           <w:lang w:val="pt-PT"/>
         </w:rPr>
       </w:pPr>
-      <w:bookmarkStart w:id="14" w:name="_Toc516861350"/>
+      <w:bookmarkStart w:id="13" w:name="_Toc516861350"/>
       <w:r>
         <w:rPr>
           <w:lang w:val="pt-PT"/>
@@ -1150,7 +1148,7 @@
         <w:lastRenderedPageBreak/>
         <w:t>Índice</w:t>
       </w:r>
-      <w:bookmarkEnd w:id="14"/>
+      <w:bookmarkEnd w:id="13"/>
     </w:p>
     <w:sdt>
       <w:sdtPr>
@@ -6564,7 +6562,7 @@
           <w:lang w:val="pt-PT"/>
         </w:rPr>
       </w:pPr>
-      <w:bookmarkStart w:id="15" w:name="_Toc516861351"/>
+      <w:bookmarkStart w:id="14" w:name="_Toc516861351"/>
       <w:r>
         <w:rPr>
           <w:lang w:val="pt-PT"/>
@@ -6572,7 +6570,7 @@
         <w:lastRenderedPageBreak/>
         <w:t>Lista de Figuras</w:t>
       </w:r>
-      <w:bookmarkEnd w:id="15"/>
+      <w:bookmarkEnd w:id="14"/>
     </w:p>
     <w:p>
       <w:pPr>
@@ -7085,7 +7083,7 @@
           <w:lang w:val="pt-PT"/>
         </w:rPr>
       </w:pPr>
-      <w:bookmarkStart w:id="16" w:name="_Toc516861352"/>
+      <w:bookmarkStart w:id="15" w:name="_Toc516861352"/>
       <w:r>
         <w:rPr>
           <w:lang w:val="pt-PT"/>
@@ -7093,7 +7091,7 @@
         <w:lastRenderedPageBreak/>
         <w:t>Lista de Tabelas</w:t>
       </w:r>
-      <w:bookmarkEnd w:id="16"/>
+      <w:bookmarkEnd w:id="15"/>
     </w:p>
     <w:p>
       <w:pPr>
@@ -7139,7 +7137,7 @@
           <w:lang w:val="pt-PT"/>
         </w:rPr>
       </w:pPr>
-      <w:bookmarkStart w:id="17" w:name="_Toc516861353"/>
+      <w:bookmarkStart w:id="16" w:name="_Toc516861353"/>
       <w:r>
         <w:rPr>
           <w:lang w:val="pt-PT"/>
@@ -7147,7 +7145,7 @@
         <w:lastRenderedPageBreak/>
         <w:t>Lista de Acrónimos</w:t>
       </w:r>
-      <w:bookmarkEnd w:id="17"/>
+      <w:bookmarkEnd w:id="16"/>
     </w:p>
     <w:p>
       <w:pPr>
@@ -7350,12 +7348,12 @@
           <w:numId w:val="8"/>
         </w:numPr>
       </w:pPr>
-      <w:bookmarkStart w:id="18" w:name="_Toc516861354"/>
+      <w:bookmarkStart w:id="17" w:name="_Toc516861354"/>
       <w:r>
         <w:lastRenderedPageBreak/>
         <w:t>- Introdução</w:t>
       </w:r>
-      <w:bookmarkEnd w:id="18"/>
+      <w:bookmarkEnd w:id="17"/>
     </w:p>
     <w:p>
       <w:pPr>
@@ -7383,8 +7381,8 @@
           <w:lang w:val="pt-PT"/>
         </w:rPr>
       </w:pPr>
-      <w:bookmarkStart w:id="19" w:name="_Toc516848784"/>
-      <w:bookmarkStart w:id="20" w:name="_Toc516861355"/>
+      <w:bookmarkStart w:id="18" w:name="_Toc516848784"/>
+      <w:bookmarkStart w:id="19" w:name="_Toc516861355"/>
       <w:r>
         <w:rPr>
           <w:rFonts w:cs="Times New Roman"/>
@@ -7392,8 +7390,8 @@
         </w:rPr>
         <w:t>Breve Enquadramento e Descrição do Problema</w:t>
       </w:r>
+      <w:bookmarkEnd w:id="18"/>
       <w:bookmarkEnd w:id="19"/>
-      <w:bookmarkEnd w:id="20"/>
     </w:p>
     <w:p>
       <w:pPr>
@@ -7521,8 +7519,8 @@
           <w:lang w:val="pt-PT"/>
         </w:rPr>
       </w:pPr>
-      <w:bookmarkStart w:id="21" w:name="_Toc516848785"/>
-      <w:bookmarkStart w:id="22" w:name="_Toc516861356"/>
+      <w:bookmarkStart w:id="20" w:name="_Toc516848785"/>
+      <w:bookmarkStart w:id="21" w:name="_Toc516861356"/>
       <w:r>
         <w:rPr>
           <w:rFonts w:cs="Times New Roman"/>
@@ -7530,8 +7528,8 @@
         </w:rPr>
         <w:t>Sub-secção</w:t>
       </w:r>
+      <w:bookmarkEnd w:id="20"/>
       <w:bookmarkEnd w:id="21"/>
-      <w:bookmarkEnd w:id="22"/>
     </w:p>
     <w:p>
       <w:pPr>
@@ -7559,8 +7557,8 @@
           <w:lang w:val="pt-PT"/>
         </w:rPr>
       </w:pPr>
-      <w:bookmarkStart w:id="23" w:name="_Toc516848786"/>
-      <w:bookmarkStart w:id="24" w:name="_Toc516861357"/>
+      <w:bookmarkStart w:id="22" w:name="_Toc516848786"/>
+      <w:bookmarkStart w:id="23" w:name="_Toc516861357"/>
       <w:r>
         <w:rPr>
           <w:rFonts w:cs="Times New Roman"/>
@@ -7568,8 +7566,8 @@
         </w:rPr>
         <w:t>Motivação</w:t>
       </w:r>
+      <w:bookmarkEnd w:id="22"/>
       <w:bookmarkEnd w:id="23"/>
-      <w:bookmarkEnd w:id="24"/>
     </w:p>
     <w:p>
       <w:pPr>
@@ -7622,8 +7620,8 @@
           <w:lang w:val="pt-PT"/>
         </w:rPr>
       </w:pPr>
-      <w:bookmarkStart w:id="25" w:name="_Toc516848787"/>
-      <w:bookmarkStart w:id="26" w:name="_Toc516861358"/>
+      <w:bookmarkStart w:id="24" w:name="_Toc516848787"/>
+      <w:bookmarkStart w:id="25" w:name="_Toc516861358"/>
       <w:r>
         <w:rPr>
           <w:rFonts w:cs="Times New Roman"/>
@@ -7631,8 +7629,8 @@
         </w:rPr>
         <w:t>Sub-secção</w:t>
       </w:r>
+      <w:bookmarkEnd w:id="24"/>
       <w:bookmarkEnd w:id="25"/>
-      <w:bookmarkEnd w:id="26"/>
     </w:p>
     <w:p>
       <w:pPr>
@@ -7660,8 +7658,8 @@
           <w:lang w:val="pt-PT"/>
         </w:rPr>
       </w:pPr>
-      <w:bookmarkStart w:id="27" w:name="_Toc516848788"/>
-      <w:bookmarkStart w:id="28" w:name="_Toc516861359"/>
+      <w:bookmarkStart w:id="26" w:name="_Toc516848788"/>
+      <w:bookmarkStart w:id="27" w:name="_Toc516861359"/>
       <w:r>
         <w:rPr>
           <w:rFonts w:cs="Times New Roman"/>
@@ -7669,8 +7667,8 @@
         </w:rPr>
         <w:t>Estrutura do Relatório</w:t>
       </w:r>
+      <w:bookmarkEnd w:id="26"/>
       <w:bookmarkEnd w:id="27"/>
-      <w:bookmarkEnd w:id="28"/>
     </w:p>
     <w:p>
       <w:pPr>
@@ -8192,8 +8190,8 @@
           <w:lang w:val="pt-PT"/>
         </w:rPr>
       </w:pPr>
-      <w:bookmarkStart w:id="29" w:name="_Toc516848789"/>
-      <w:bookmarkStart w:id="30" w:name="_Toc516861360"/>
+      <w:bookmarkStart w:id="28" w:name="_Toc516848789"/>
+      <w:bookmarkStart w:id="29" w:name="_Toc516861360"/>
       <w:r>
         <w:rPr>
           <w:rFonts w:cs="Times New Roman"/>
@@ -8201,8 +8199,8 @@
         </w:rPr>
         <w:t>Sub-secção</w:t>
       </w:r>
+      <w:bookmarkEnd w:id="28"/>
       <w:bookmarkEnd w:id="29"/>
-      <w:bookmarkEnd w:id="30"/>
     </w:p>
     <w:p>
       <w:pPr>
@@ -8230,8 +8228,8 @@
           <w:lang w:val="pt-PT"/>
         </w:rPr>
       </w:pPr>
-      <w:bookmarkStart w:id="31" w:name="_Toc516848790"/>
-      <w:bookmarkStart w:id="32" w:name="_Toc516861361"/>
+      <w:bookmarkStart w:id="30" w:name="_Toc516848790"/>
+      <w:bookmarkStart w:id="31" w:name="_Toc516861361"/>
       <w:r>
         <w:rPr>
           <w:rFonts w:cs="Times New Roman"/>
@@ -8239,8 +8237,8 @@
         </w:rPr>
         <w:t>Síntese</w:t>
       </w:r>
+      <w:bookmarkEnd w:id="30"/>
       <w:bookmarkEnd w:id="31"/>
-      <w:bookmarkEnd w:id="32"/>
     </w:p>
     <w:p>
       <w:pPr>
@@ -8367,12 +8365,12 @@
           <w:numId w:val="8"/>
         </w:numPr>
       </w:pPr>
-      <w:bookmarkStart w:id="33" w:name="_Toc516861362"/>
+      <w:bookmarkStart w:id="32" w:name="_Toc516861362"/>
       <w:r>
         <w:lastRenderedPageBreak/>
         <w:t>- Enquadramento</w:t>
       </w:r>
-      <w:bookmarkEnd w:id="33"/>
+      <w:bookmarkEnd w:id="32"/>
     </w:p>
     <w:p>
       <w:pPr>
@@ -8400,8 +8398,8 @@
           <w:lang w:val="pt-PT"/>
         </w:rPr>
       </w:pPr>
-      <w:bookmarkStart w:id="34" w:name="_Toc516848792"/>
-      <w:bookmarkStart w:id="35" w:name="_Toc516861363"/>
+      <w:bookmarkStart w:id="33" w:name="_Toc516848792"/>
+      <w:bookmarkStart w:id="34" w:name="_Toc516861363"/>
       <w:r>
         <w:rPr>
           <w:rFonts w:cs="Times New Roman"/>
@@ -8409,8 +8407,8 @@
         </w:rPr>
         <w:t>Descrição do Problema</w:t>
       </w:r>
+      <w:bookmarkEnd w:id="33"/>
       <w:bookmarkEnd w:id="34"/>
-      <w:bookmarkEnd w:id="35"/>
     </w:p>
     <w:p>
       <w:pPr>
@@ -8717,8 +8715,8 @@
           <w:lang w:val="pt-PT"/>
         </w:rPr>
       </w:pPr>
-      <w:bookmarkStart w:id="36" w:name="_Toc516848793"/>
-      <w:bookmarkStart w:id="37" w:name="_Toc516861364"/>
+      <w:bookmarkStart w:id="35" w:name="_Toc516848793"/>
+      <w:bookmarkStart w:id="36" w:name="_Toc516861364"/>
       <w:r>
         <w:rPr>
           <w:rFonts w:cs="Times New Roman"/>
@@ -8726,8 +8724,8 @@
         </w:rPr>
         <w:t>Estrutura do problema</w:t>
       </w:r>
+      <w:bookmarkEnd w:id="35"/>
       <w:bookmarkEnd w:id="36"/>
-      <w:bookmarkEnd w:id="37"/>
     </w:p>
     <w:p>
       <w:pPr>
@@ -8865,8 +8863,8 @@
           <w:lang w:val="pt-PT"/>
         </w:rPr>
       </w:pPr>
-      <w:bookmarkStart w:id="38" w:name="_Toc516848794"/>
-      <w:bookmarkStart w:id="39" w:name="_Toc516861365"/>
+      <w:bookmarkStart w:id="37" w:name="_Toc516848794"/>
+      <w:bookmarkStart w:id="38" w:name="_Toc516861365"/>
       <w:r>
         <w:rPr>
           <w:rFonts w:cs="Times New Roman"/>
@@ -8874,8 +8872,8 @@
         </w:rPr>
         <w:t>Problemas de Otimização NP Hard</w:t>
       </w:r>
+      <w:bookmarkEnd w:id="37"/>
       <w:bookmarkEnd w:id="38"/>
-      <w:bookmarkEnd w:id="39"/>
     </w:p>
     <w:p>
       <w:pPr>
@@ -9034,11 +9032,25 @@
         </w:rPr>
         <w:t xml:space="preserve"> </w:t>
       </w:r>
-      <w:r>
-        <w:rPr>
-          <w:lang w:val="pt-PT"/>
-        </w:rPr>
-        <w:t>Problemas NP-</w:t>
+    </w:p>
+    <w:p>
+      <w:pPr>
+        <w:pStyle w:val="ThesisBodyText"/>
+        <w:rPr>
+          <w:lang w:val="pt-PT"/>
+        </w:rPr>
+      </w:pPr>
+      <w:r>
+        <w:rPr>
+          <w:lang w:val="pt-PT"/>
+        </w:rPr>
+        <w:t>Problemas do tipo</w:t>
+      </w:r>
+      <w:r>
+        <w:rPr>
+          <w:lang w:val="pt-PT"/>
+        </w:rPr>
+        <w:t xml:space="preserve"> NP-</w:t>
       </w:r>
       <w:r>
         <w:rPr>
@@ -9050,7 +9062,13 @@
         <w:rPr>
           <w:lang w:val="pt-PT"/>
         </w:rPr>
-        <w:t xml:space="preserve"> podem ser de qualquer tipo: problemas de decisão, problemas de pesquisa ou problemas de otimização.</w:t>
+        <w:t xml:space="preserve"> podem ser</w:t>
+      </w:r>
+      <w:r>
+        <w:rPr>
+          <w:lang w:val="pt-PT"/>
+        </w:rPr>
+        <w:t>: problemas de decisão, problemas de pesquisa ou problemas de otimização.</w:t>
       </w:r>
     </w:p>
     <w:p>
@@ -9065,8 +9083,8 @@
           <w:lang w:val="pt-PT"/>
         </w:rPr>
       </w:pPr>
-      <w:bookmarkStart w:id="40" w:name="_Toc516848795"/>
-      <w:bookmarkStart w:id="41" w:name="_Toc516861366"/>
+      <w:bookmarkStart w:id="39" w:name="_Toc516848795"/>
+      <w:bookmarkStart w:id="40" w:name="_Toc516861366"/>
       <w:r>
         <w:rPr>
           <w:rFonts w:cs="Times New Roman"/>
@@ -9074,8 +9092,8 @@
         </w:rPr>
         <w:t>Sub-secção</w:t>
       </w:r>
+      <w:bookmarkEnd w:id="39"/>
       <w:bookmarkEnd w:id="40"/>
-      <w:bookmarkEnd w:id="41"/>
     </w:p>
     <w:p>
       <w:pPr>
@@ -9105,8 +9123,8 @@
           <w:lang w:val="pt-PT"/>
         </w:rPr>
       </w:pPr>
-      <w:bookmarkStart w:id="42" w:name="_Toc516848796"/>
-      <w:bookmarkStart w:id="43" w:name="_Toc516861367"/>
+      <w:bookmarkStart w:id="41" w:name="_Toc516848796"/>
+      <w:bookmarkStart w:id="42" w:name="_Toc516861367"/>
       <w:r>
         <w:rPr>
           <w:rFonts w:cs="Times New Roman"/>
@@ -9114,78 +9132,559 @@
         </w:rPr>
         <w:t>Algoritmos evolutivos de inteligência artificial (algoritmos baseados em populações)</w:t>
       </w:r>
+      <w:bookmarkEnd w:id="41"/>
       <w:bookmarkEnd w:id="42"/>
-      <w:bookmarkEnd w:id="43"/>
-    </w:p>
-    <w:p>
-      <w:pPr>
-        <w:pStyle w:val="ThesisBodyText"/>
-        <w:rPr>
-          <w:lang w:val="pt-PT"/>
-        </w:rPr>
-      </w:pPr>
-      <w:r>
-        <w:rPr>
-          <w:lang w:val="pt-PT"/>
-        </w:rPr>
-        <w:t>Os algoritmos genéticos são inspirados na teoria da seleção natural de Darwin, tratando uma população inicial e sujeitando os seus indivíduos à seleção, mutação e recombinação durante um determinado número de iterações (gerações). No fim de todo o processo, o algoritmo irá devolver o melhor individuo encontrado.</w:t>
-      </w:r>
-    </w:p>
-    <w:p>
-      <w:pPr>
-        <w:pStyle w:val="ThesisBodyText"/>
-        <w:rPr>
-          <w:lang w:val="pt-PT"/>
-        </w:rPr>
-      </w:pPr>
-      <w:r>
-        <w:rPr>
-          <w:lang w:val="pt-PT"/>
-        </w:rPr>
-        <w:t>Algoritmos Evolutivos são algoritmos baseados em uma gama de mecanismos da evolução biológica e serviram para originar conceitos um pouco mais recentes, como o dos Algoritmos Genéticos</w:t>
-      </w:r>
-    </w:p>
-    <w:p>
-      <w:pPr>
-        <w:pStyle w:val="ThesisBodyText"/>
-        <w:rPr>
-          <w:lang w:val="pt-PT"/>
-        </w:rPr>
-      </w:pPr>
-      <w:r>
-        <w:rPr>
-          <w:lang w:val="pt-PT"/>
-        </w:rPr>
-        <w:t>A motivação para a construção de tais modelos computacionais surgiu de teorias através das quais a Natureza, por meio de seus recursos, resolveu problemas de complexidade, isto é, determinar quantidade de “recursos” para resolver “problemas”, de sobrevivência. Assim, pode-se dizer que a natureza otimiza seus mecanismos para resolver um ou mais problemas.</w:t>
-      </w:r>
-    </w:p>
-    <w:p>
-      <w:pPr>
-        <w:pStyle w:val="ThesisBodyText"/>
-        <w:rPr>
-          <w:lang w:val="pt-PT"/>
-        </w:rPr>
-      </w:pPr>
+    </w:p>
+    <w:p>
+      <w:pPr>
+        <w:pStyle w:val="ThesisBodyText"/>
+        <w:rPr>
+          <w:lang w:val="pt-PT"/>
+        </w:rPr>
+      </w:pPr>
+      <w:r>
+        <w:rPr>
+          <w:lang w:val="pt-PT"/>
+        </w:rPr>
+        <w:t xml:space="preserve">Os </w:t>
+      </w:r>
+      <w:r>
+        <w:rPr>
+          <w:lang w:val="pt-PT"/>
+        </w:rPr>
+        <w:t xml:space="preserve">Algoritmos Evolutivos </w:t>
+      </w:r>
+      <w:r>
+        <w:rPr>
+          <w:lang w:val="pt-PT"/>
+        </w:rPr>
+        <w:t>têm como objetivo trabalhar com o melhor de uma solução</w:t>
+      </w:r>
+      <w:r>
+        <w:rPr>
+          <w:lang w:val="pt-PT"/>
+        </w:rPr>
+        <w:t xml:space="preserve">, e </w:t>
+      </w:r>
+      <w:r>
+        <w:rPr>
+          <w:lang w:val="pt-PT"/>
+        </w:rPr>
+        <w:t>melhor</w:t>
+      </w:r>
+      <w:r>
+        <w:rPr>
+          <w:lang w:val="pt-PT"/>
+        </w:rPr>
+        <w:t>a-la</w:t>
+      </w:r>
+      <w:r>
+        <w:rPr>
+          <w:lang w:val="pt-PT"/>
+        </w:rPr>
+        <w:t>.</w:t>
+      </w:r>
+      <w:r>
+        <w:rPr>
+          <w:lang w:val="pt-PT"/>
+        </w:rPr>
+        <w:t xml:space="preserve"> Esta ideia é baseada nos princípios da teoria da evolução biológica</w:t>
+      </w:r>
+      <w:r>
+        <w:rPr>
+          <w:lang w:val="pt-PT"/>
+        </w:rPr>
+        <w:t xml:space="preserve">, isto é, </w:t>
+      </w:r>
+      <w:r>
+        <w:rPr>
+          <w:lang w:val="pt-PT"/>
+        </w:rPr>
+        <w:t>pode-se</w:t>
+      </w:r>
+      <w:r>
+        <w:rPr>
+          <w:lang w:val="pt-PT"/>
+        </w:rPr>
+        <w:t xml:space="preserve"> simular </w:t>
+      </w:r>
+      <w:r>
+        <w:rPr>
+          <w:lang w:val="pt-PT"/>
+        </w:rPr>
+        <w:t>o</w:t>
+      </w:r>
+      <w:r>
+        <w:rPr>
+          <w:lang w:val="pt-PT"/>
+        </w:rPr>
+        <w:t xml:space="preserve"> </w:t>
+      </w:r>
+      <w:r>
+        <w:rPr>
+          <w:lang w:val="pt-PT"/>
+        </w:rPr>
+        <w:t xml:space="preserve">processo </w:t>
+      </w:r>
+      <w:r>
+        <w:rPr>
+          <w:lang w:val="pt-PT"/>
+        </w:rPr>
+        <w:t>evolutivo</w:t>
+      </w:r>
+      <w:r>
+        <w:rPr>
+          <w:lang w:val="pt-PT"/>
+        </w:rPr>
+        <w:t xml:space="preserve"> </w:t>
+      </w:r>
+      <w:r>
+        <w:rPr>
+          <w:lang w:val="pt-PT"/>
+        </w:rPr>
+        <w:t xml:space="preserve">da natureza de modo a </w:t>
+      </w:r>
+      <w:r>
+        <w:rPr>
+          <w:lang w:val="pt-PT"/>
+        </w:rPr>
+        <w:t>encontrar</w:t>
+      </w:r>
+      <w:r>
+        <w:rPr>
+          <w:lang w:val="pt-PT"/>
+        </w:rPr>
+        <w:t xml:space="preserve"> soluções ótimas para os </w:t>
+      </w:r>
+      <w:r>
+        <w:rPr>
+          <w:lang w:val="pt-PT"/>
+        </w:rPr>
+        <w:t xml:space="preserve">nossos </w:t>
+      </w:r>
+      <w:r>
+        <w:rPr>
+          <w:lang w:val="pt-PT"/>
+        </w:rPr>
+        <w:t>problemas.</w:t>
+      </w:r>
+      <w:r>
+        <w:rPr>
+          <w:lang w:val="pt-PT"/>
+        </w:rPr>
+        <w:t xml:space="preserve"> Deste principio, surgiram vários algoritmos como por exemplo o </w:t>
+      </w:r>
+      <w:r>
+        <w:rPr>
+          <w:lang w:val="pt-PT"/>
+        </w:rPr>
+        <w:t>Algoritmo Genético (</w:t>
+      </w:r>
+      <w:r>
+        <w:rPr>
+          <w:lang w:val="pt-PT"/>
+        </w:rPr>
+        <w:t>AG</w:t>
+      </w:r>
+      <w:r>
+        <w:rPr>
+          <w:lang w:val="pt-PT"/>
+        </w:rPr>
+        <w:t>)</w:t>
+      </w:r>
+      <w:r>
+        <w:rPr>
+          <w:lang w:val="pt-PT"/>
+        </w:rPr>
+        <w:t>.</w:t>
+      </w:r>
+    </w:p>
+    <w:p>
+      <w:pPr>
+        <w:pStyle w:val="ThesisBodyText"/>
+        <w:rPr>
+          <w:lang w:val="pt-PT"/>
+        </w:rPr>
+      </w:pPr>
+      <w:r>
+        <w:rPr>
+          <w:lang w:val="pt-PT"/>
+        </w:rPr>
+        <w:t xml:space="preserve">Por norma, todos os algoritmos </w:t>
+      </w:r>
+      <w:r>
+        <w:rPr>
+          <w:lang w:val="pt-PT"/>
+        </w:rPr>
+        <w:t>evolutivos</w:t>
+      </w:r>
+      <w:r>
+        <w:rPr>
+          <w:lang w:val="pt-PT"/>
+        </w:rPr>
+        <w:t xml:space="preserve"> começam com uma população inicial. </w:t>
+      </w:r>
+      <w:r>
+        <w:rPr>
+          <w:lang w:val="pt-PT"/>
+        </w:rPr>
+        <w:t>D</w:t>
+      </w:r>
+      <w:r>
+        <w:rPr>
+          <w:lang w:val="pt-PT"/>
+        </w:rPr>
+        <w:t>esta população, cada elemento (ou individuo)</w:t>
+      </w:r>
+      <w:r>
+        <w:rPr>
+          <w:lang w:val="pt-PT"/>
+        </w:rPr>
+        <w:t xml:space="preserve"> representa uma solução</w:t>
+      </w:r>
+      <w:r>
+        <w:rPr>
+          <w:lang w:val="pt-PT"/>
+        </w:rPr>
+        <w:t xml:space="preserve"> para o problema</w:t>
+      </w:r>
+      <w:r>
+        <w:rPr>
+          <w:lang w:val="pt-PT"/>
+        </w:rPr>
+        <w:t>. Podemos deduzir que nem todos indivíduos são ótimos, sendo necessária uma avaliaç</w:t>
+      </w:r>
+      <w:r>
+        <w:rPr>
+          <w:lang w:val="pt-PT"/>
+        </w:rPr>
+        <w:t xml:space="preserve">ão. </w:t>
+      </w:r>
+      <w:r>
+        <w:rPr>
+          <w:lang w:val="pt-PT"/>
+        </w:rPr>
+        <w:t xml:space="preserve">Desta avaliação </w:t>
+      </w:r>
+      <w:r>
+        <w:rPr>
+          <w:lang w:val="pt-PT"/>
+        </w:rPr>
+        <w:t>irá resultar</w:t>
+      </w:r>
+      <w:r>
+        <w:rPr>
+          <w:lang w:val="pt-PT"/>
+        </w:rPr>
+        <w:t xml:space="preserve"> o </w:t>
+      </w:r>
+      <w:r>
+        <w:rPr>
+          <w:lang w:val="pt-PT"/>
+        </w:rPr>
+        <w:t>fitness</w:t>
+      </w:r>
+      <w:r>
+        <w:rPr>
+          <w:b/>
+          <w:lang w:val="pt-PT"/>
+        </w:rPr>
+        <w:t xml:space="preserve">, </w:t>
+      </w:r>
+      <w:r>
+        <w:rPr>
+          <w:lang w:val="pt-PT"/>
+        </w:rPr>
+        <w:t xml:space="preserve">que representa a qualidade </w:t>
+      </w:r>
+      <w:r>
+        <w:rPr>
+          <w:lang w:val="pt-PT"/>
+        </w:rPr>
+        <w:t>de um</w:t>
+      </w:r>
+      <w:r>
+        <w:rPr>
+          <w:lang w:val="pt-PT"/>
+        </w:rPr>
+        <w:t xml:space="preserve"> individuo</w:t>
+      </w:r>
+      <w:r>
+        <w:rPr>
+          <w:lang w:val="pt-PT"/>
+        </w:rPr>
+        <w:t xml:space="preserve"> como soluç</w:t>
+      </w:r>
+      <w:r>
+        <w:rPr>
+          <w:lang w:val="pt-PT"/>
+        </w:rPr>
+        <w:t xml:space="preserve">ão para o nosso </w:t>
+      </w:r>
+      <w:r>
+        <w:rPr>
+          <w:lang w:val="pt-PT"/>
+        </w:rPr>
+        <w:t>problema.</w:t>
+      </w:r>
+      <w:r>
+        <w:rPr>
+          <w:lang w:val="pt-PT"/>
+        </w:rPr>
+        <w:t xml:space="preserve"> O próximo passo será comparar os fitnesses, identificando os melhores indivíduos </w:t>
+      </w:r>
+      <w:r>
+        <w:rPr>
+          <w:lang w:val="pt-PT"/>
+        </w:rPr>
+        <w:t>para que sejam</w:t>
+      </w:r>
+      <w:r>
+        <w:rPr>
+          <w:lang w:val="pt-PT"/>
+        </w:rPr>
+        <w:t xml:space="preserve"> </w:t>
+      </w:r>
+      <w:r>
+        <w:rPr>
+          <w:lang w:val="pt-PT"/>
+        </w:rPr>
+        <w:t>preservados</w:t>
+      </w:r>
+      <w:r>
+        <w:rPr>
+          <w:lang w:val="pt-PT"/>
+        </w:rPr>
+        <w:t xml:space="preserve"> </w:t>
+      </w:r>
+      <w:r>
+        <w:rPr>
+          <w:lang w:val="pt-PT"/>
+        </w:rPr>
+        <w:t>e passem</w:t>
+      </w:r>
+      <w:r>
+        <w:rPr>
+          <w:lang w:val="pt-PT"/>
+        </w:rPr>
+        <w:t xml:space="preserve"> </w:t>
+      </w:r>
+      <w:r>
+        <w:rPr>
+          <w:lang w:val="pt-PT"/>
+        </w:rPr>
+        <w:t>para a</w:t>
+      </w:r>
+      <w:r>
+        <w:rPr>
+          <w:lang w:val="pt-PT"/>
+        </w:rPr>
+        <w:t xml:space="preserve"> próxima geração</w:t>
+      </w:r>
+      <w:r>
+        <w:rPr>
+          <w:lang w:val="pt-PT"/>
+        </w:rPr>
+        <w:t>, da qual irão</w:t>
+      </w:r>
+      <w:r>
+        <w:rPr>
+          <w:lang w:val="pt-PT"/>
+        </w:rPr>
+        <w:t xml:space="preserve"> ser</w:t>
+      </w:r>
+      <w:r>
+        <w:rPr>
+          <w:lang w:val="pt-PT"/>
+        </w:rPr>
+        <w:t xml:space="preserve"> </w:t>
+      </w:r>
+      <w:r>
+        <w:rPr>
+          <w:lang w:val="pt-PT"/>
+        </w:rPr>
+        <w:t>membros e</w:t>
+      </w:r>
+      <w:r>
+        <w:rPr>
+          <w:lang w:val="pt-PT"/>
+        </w:rPr>
+        <w:t xml:space="preserve"> serão</w:t>
+      </w:r>
+      <w:r>
+        <w:rPr>
+          <w:lang w:val="pt-PT"/>
+        </w:rPr>
+        <w:t xml:space="preserve"> </w:t>
+      </w:r>
+      <w:r>
+        <w:rPr>
+          <w:lang w:val="pt-PT"/>
+        </w:rPr>
+        <w:t>utiliz</w:t>
+      </w:r>
+      <w:r>
+        <w:rPr>
+          <w:lang w:val="pt-PT"/>
+        </w:rPr>
+        <w:t>a</w:t>
+      </w:r>
+      <w:r>
+        <w:rPr>
+          <w:lang w:val="pt-PT"/>
+        </w:rPr>
+        <w:t>dos</w:t>
+      </w:r>
+      <w:r>
+        <w:rPr>
+          <w:lang w:val="pt-PT"/>
+        </w:rPr>
+        <w:t xml:space="preserve"> </w:t>
+      </w:r>
       <w:r>
         <w:rPr>
           <w:lang w:val="pt-PT"/>
         </w:rPr>
         <w:lastRenderedPageBreak/>
-        <w:t>A partir de um problema de otimização, mesmo que se desconheça o que se está otimizando, é possível encontrar uma ótima solução, através dos Algoritmos Evolutivos e suas variações. Ou seja, tais algoritmos podem trabalhar em cima de problemas, sem que exista um conhecimento explicito, isto é, que pode tratar-se de paradigmas.</w:t>
-      </w:r>
-    </w:p>
-    <w:p>
-      <w:pPr>
-        <w:pStyle w:val="ThesisBodyText"/>
-        <w:rPr>
-          <w:lang w:val="pt-PT"/>
-        </w:rPr>
-      </w:pPr>
-      <w:r>
-        <w:rPr>
-          <w:lang w:val="pt-PT"/>
-        </w:rPr>
-        <w:t>Os Algoritmos Evolutivos buscam tratar estruturas de objetos abstratos de uma população, como, por exemplo, variáveis de um problema de otimização, dos quais são manipulados por operadores inspirados na evolução biológica, que objetivam a busca para a solução de um problema, estes operadores são comumente chamados de operadores genéticos.</w:t>
+        <w:t xml:space="preserve">referencia para gerar </w:t>
+      </w:r>
+      <w:r>
+        <w:rPr>
+          <w:lang w:val="pt-PT"/>
+        </w:rPr>
+        <w:t xml:space="preserve">novos </w:t>
+      </w:r>
+      <w:r>
+        <w:rPr>
+          <w:lang w:val="pt-PT"/>
+        </w:rPr>
+        <w:t>indivíduos</w:t>
+      </w:r>
+      <w:r>
+        <w:rPr>
+          <w:lang w:val="pt-PT"/>
+        </w:rPr>
+        <w:t>.</w:t>
+      </w:r>
+      <w:r>
+        <w:rPr>
+          <w:lang w:val="pt-PT"/>
+        </w:rPr>
+        <w:t xml:space="preserve"> Através deste processo onde se tira proveito d</w:t>
+      </w:r>
+      <w:r>
+        <w:rPr>
+          <w:lang w:val="pt-PT"/>
+        </w:rPr>
+        <w:t xml:space="preserve">as qualidades dos melhores </w:t>
+      </w:r>
+      <w:r>
+        <w:rPr>
+          <w:lang w:val="pt-PT"/>
+        </w:rPr>
+        <w:t>indivíduos</w:t>
+      </w:r>
+      <w:r>
+        <w:rPr>
+          <w:lang w:val="pt-PT"/>
+        </w:rPr>
+        <w:t xml:space="preserve"> para gerar soluções melhores</w:t>
+      </w:r>
+      <w:r>
+        <w:rPr>
+          <w:lang w:val="pt-PT"/>
+        </w:rPr>
+        <w:t xml:space="preserve"> </w:t>
+      </w:r>
+      <w:r>
+        <w:rPr>
+          <w:lang w:val="pt-PT"/>
+        </w:rPr>
+        <w:t>ao longo das varias gerações,</w:t>
+      </w:r>
+      <w:r>
+        <w:rPr>
+          <w:lang w:val="pt-PT"/>
+        </w:rPr>
+        <w:t xml:space="preserve"> irá resultar uma solução final que em principio será a ótima para o problema</w:t>
+      </w:r>
+      <w:r>
+        <w:rPr>
+          <w:lang w:val="pt-PT"/>
+        </w:rPr>
+        <w:t xml:space="preserve">. </w:t>
+      </w:r>
+      <w:r>
+        <w:rPr>
+          <w:lang w:val="pt-PT"/>
+        </w:rPr>
+        <w:t xml:space="preserve">Todo este processo </w:t>
+      </w:r>
+      <w:r>
+        <w:rPr>
+          <w:lang w:val="pt-PT"/>
+        </w:rPr>
+        <w:t>de procura pela melhor solução repete</w:t>
+      </w:r>
+      <w:r>
+        <w:rPr>
+          <w:lang w:val="pt-PT"/>
+        </w:rPr>
+        <w:t>-se varias vezes até que uma condição se</w:t>
+      </w:r>
+      <w:r>
+        <w:rPr>
+          <w:lang w:val="pt-PT"/>
+        </w:rPr>
+        <w:t xml:space="preserve">ja alcançada, como por exemplo </w:t>
+      </w:r>
+      <w:r>
+        <w:rPr>
+          <w:lang w:val="pt-PT"/>
+        </w:rPr>
+        <w:t>se “</w:t>
+      </w:r>
+      <w:r>
+        <w:rPr>
+          <w:lang w:val="pt-PT"/>
+        </w:rPr>
+        <w:t>um objetivo foi cumprido</w:t>
+      </w:r>
+      <w:r>
+        <w:rPr>
+          <w:lang w:val="pt-PT"/>
+        </w:rPr>
+        <w:t>”</w:t>
+      </w:r>
+      <w:r>
+        <w:rPr>
+          <w:lang w:val="pt-PT"/>
+        </w:rPr>
+        <w:t xml:space="preserve"> ou se </w:t>
+      </w:r>
+      <w:r>
+        <w:rPr>
+          <w:lang w:val="pt-PT"/>
+        </w:rPr>
+        <w:t>“</w:t>
+      </w:r>
+      <w:r>
+        <w:rPr>
+          <w:lang w:val="pt-PT"/>
+        </w:rPr>
+        <w:t>foi atingido o numero máximo de gerações</w:t>
+      </w:r>
+      <w:r>
+        <w:rPr>
+          <w:lang w:val="pt-PT"/>
+        </w:rPr>
+        <w:t>”</w:t>
+      </w:r>
+      <w:r>
+        <w:rPr>
+          <w:lang w:val="pt-PT"/>
+        </w:rPr>
+        <w:t>.</w:t>
       </w:r>
     </w:p>
     <w:p>
@@ -9200,8 +9699,8 @@
           <w:lang w:val="pt-PT"/>
         </w:rPr>
       </w:pPr>
-      <w:bookmarkStart w:id="44" w:name="_Toc516848797"/>
-      <w:bookmarkStart w:id="45" w:name="_Toc516861368"/>
+      <w:bookmarkStart w:id="43" w:name="_Toc516848797"/>
+      <w:bookmarkStart w:id="44" w:name="_Toc516861368"/>
       <w:r>
         <w:rPr>
           <w:rFonts w:cs="Times New Roman"/>
@@ -9209,8 +9708,8 @@
         </w:rPr>
         <w:t>Sub-secção</w:t>
       </w:r>
+      <w:bookmarkEnd w:id="43"/>
       <w:bookmarkEnd w:id="44"/>
-      <w:bookmarkEnd w:id="45"/>
     </w:p>
     <w:p>
       <w:pPr>
@@ -9240,8 +9739,8 @@
           <w:lang w:val="pt-PT"/>
         </w:rPr>
       </w:pPr>
-      <w:bookmarkStart w:id="46" w:name="_Toc516848798"/>
-      <w:bookmarkStart w:id="47" w:name="_Toc516861369"/>
+      <w:bookmarkStart w:id="45" w:name="_Toc516848798"/>
+      <w:bookmarkStart w:id="46" w:name="_Toc516861369"/>
       <w:r>
         <w:rPr>
           <w:rFonts w:cs="Times New Roman"/>
@@ -9249,6 +9748,8 @@
         </w:rPr>
         <w:t>Síntese</w:t>
       </w:r>
+      <w:bookmarkStart w:id="47" w:name="_GoBack"/>
+      <w:bookmarkEnd w:id="45"/>
       <w:bookmarkEnd w:id="46"/>
       <w:bookmarkEnd w:id="47"/>
     </w:p>
@@ -9267,7 +9768,55 @@
           <w:iCs/>
           <w:lang w:val="pt-PT" w:eastAsia="en-US"/>
         </w:rPr>
-        <w:t>Este capítulo sintetizou os algoritmos xpto …..</w:t>
+        <w:t xml:space="preserve">Com este capitulo </w:t>
+      </w:r>
+      <w:r>
+        <w:rPr>
+          <w:rFonts w:cs="Times New Roman"/>
+          <w:iCs/>
+          <w:lang w:val="pt-PT" w:eastAsia="en-US"/>
+        </w:rPr>
+        <w:t>explicamos detalhadamente o principal tema</w:t>
+      </w:r>
+      <w:r>
+        <w:rPr>
+          <w:rFonts w:cs="Times New Roman"/>
+          <w:iCs/>
+          <w:lang w:val="pt-PT" w:eastAsia="en-US"/>
+        </w:rPr>
+        <w:t xml:space="preserve"> deste projeto, o problema da localização de regeneradores</w:t>
+      </w:r>
+      <w:r>
+        <w:rPr>
+          <w:rFonts w:cs="Times New Roman"/>
+          <w:iCs/>
+          <w:lang w:val="pt-PT" w:eastAsia="en-US"/>
+        </w:rPr>
+        <w:t>, bem como</w:t>
+      </w:r>
+      <w:r>
+        <w:rPr>
+          <w:rFonts w:cs="Times New Roman"/>
+          <w:iCs/>
+          <w:lang w:val="pt-PT" w:eastAsia="en-US"/>
+        </w:rPr>
+        <w:t xml:space="preserve"> alguns conceitos pertinentes para a compreensão deste</w:t>
+      </w:r>
+      <w:r>
+        <w:rPr>
+          <w:rFonts w:cs="Times New Roman"/>
+          <w:iCs/>
+          <w:lang w:val="pt-PT" w:eastAsia="en-US"/>
+        </w:rPr>
+        <w:t>,</w:t>
+      </w:r>
+      <w:r>
+        <w:rPr>
+          <w:rFonts w:cs="Times New Roman"/>
+          <w:iCs/>
+          <w:lang w:val="pt-PT" w:eastAsia="en-US"/>
+        </w:rPr>
+        <w:t xml:space="preserve"> como é o caso de NP-Hard e o que são algoritmos evolutivos.</w:t>
       </w:r>
     </w:p>
     <w:p>
@@ -14434,7 +14983,7 @@
         <w:noProof/>
         <w:lang w:val="pt-PT"/>
       </w:rPr>
-      <w:t>3</w:t>
+      <w:t>7</w:t>
     </w:r>
     <w:r>
       <w:fldChar w:fldCharType="end"/>
@@ -14781,7 +15330,7 @@
           <w:rPr>
             <w:noProof/>
           </w:rPr>
-          <w:t>5</w:t>
+          <w:t>9</w:t>
         </w:r>
         <w:r>
           <w:rPr>
@@ -20316,7 +20865,7 @@
 </file>
 
 <file path=customXml/itemProps1.xml><?xml version="1.0" encoding="utf-8"?>
-<ds:datastoreItem xmlns:ds="http://schemas.openxmlformats.org/officeDocument/2006/customXml" ds:itemID="{15D09E94-81D8-4EE1-9865-452D6F3EB463}">
+<ds:datastoreItem xmlns:ds="http://schemas.openxmlformats.org/officeDocument/2006/customXml" ds:itemID="{1D863E58-DA13-45FC-855A-F8CC634B22EC}">
   <ds:schemaRefs>
     <ds:schemaRef ds:uri="http://schemas.openxmlformats.org/officeDocument/2006/bibliography"/>
   </ds:schemaRefs>

</xml_diff>

<commit_message>
more changes capitulo 3
</commit_message>
<xml_diff>
--- a/Relatório-2151163-2150662.docx
+++ b/Relatório-2151163-2150662.docx
@@ -9545,6 +9545,12 @@
         <w:rPr>
           <w:lang w:val="pt-PT"/>
         </w:rPr>
+        <w:t xml:space="preserve">como </w:t>
+      </w:r>
+      <w:r>
+        <w:rPr>
+          <w:lang w:val="pt-PT"/>
+        </w:rPr>
         <w:lastRenderedPageBreak/>
         <w:t xml:space="preserve">referencia para gerar </w:t>
       </w:r>
@@ -9630,7 +9636,19 @@
         <w:rPr>
           <w:lang w:val="pt-PT"/>
         </w:rPr>
-        <w:t>-se varias vezes até que uma condição se</w:t>
+        <w:t xml:space="preserve">-se varias vezes </w:t>
+      </w:r>
+      <w:r>
+        <w:rPr>
+          <w:lang w:val="pt-PT"/>
+        </w:rPr>
+        <w:t xml:space="preserve">durante um certo numero de iterações (chamadas de gerações) </w:t>
+      </w:r>
+      <w:r>
+        <w:rPr>
+          <w:lang w:val="pt-PT"/>
+        </w:rPr>
+        <w:t>até que uma condição se</w:t>
       </w:r>
       <w:r>
         <w:rPr>
@@ -9748,10 +9766,8 @@
         </w:rPr>
         <w:t>Síntese</w:t>
       </w:r>
-      <w:bookmarkStart w:id="47" w:name="_GoBack"/>
       <w:bookmarkEnd w:id="45"/>
       <w:bookmarkEnd w:id="46"/>
-      <w:bookmarkEnd w:id="47"/>
     </w:p>
     <w:p>
       <w:pPr>
@@ -9845,12 +9861,12 @@
           <w:numId w:val="8"/>
         </w:numPr>
       </w:pPr>
-      <w:bookmarkStart w:id="48" w:name="_Toc516861370"/>
+      <w:bookmarkStart w:id="47" w:name="_Toc516861370"/>
       <w:r>
         <w:lastRenderedPageBreak/>
         <w:t>– Linguagens e Tecnologias</w:t>
       </w:r>
-      <w:bookmarkEnd w:id="48"/>
+      <w:bookmarkEnd w:id="47"/>
     </w:p>
     <w:p>
       <w:pPr>
@@ -9878,8 +9894,8 @@
           <w:lang w:val="pt-PT"/>
         </w:rPr>
       </w:pPr>
-      <w:bookmarkStart w:id="49" w:name="_Toc516848800"/>
-      <w:bookmarkStart w:id="50" w:name="_Toc516861371"/>
+      <w:bookmarkStart w:id="48" w:name="_Toc516848800"/>
+      <w:bookmarkStart w:id="49" w:name="_Toc516861371"/>
       <w:r>
         <w:rPr>
           <w:rFonts w:cs="Times New Roman"/>
@@ -9887,102 +9903,367 @@
         </w:rPr>
         <w:t>C++/CLI</w:t>
       </w:r>
+      <w:bookmarkEnd w:id="48"/>
       <w:bookmarkEnd w:id="49"/>
+    </w:p>
+    <w:p>
+      <w:pPr>
+        <w:pStyle w:val="ThesisBodyText"/>
+        <w:rPr>
+          <w:lang w:val="pt-PT"/>
+        </w:rPr>
+      </w:pPr>
+      <w:r>
+        <w:rPr>
+          <w:lang w:val="pt-PT"/>
+        </w:rPr>
+        <w:t>Inicialmente foi discutido o programa ser desenvolvido em C++ devido à rapidez de execução, que se revela importante na solução deste tipo de problemas. Já estávamos familiarizados com a linguagem C contudo foi necessário adaptarmo-nos à linguagem C++.</w:t>
+      </w:r>
+    </w:p>
+    <w:p>
+      <w:pPr>
+        <w:pStyle w:val="ThesisBodyText"/>
+        <w:rPr>
+          <w:lang w:val="pt-PT"/>
+        </w:rPr>
+      </w:pPr>
+      <w:r>
+        <w:rPr>
+          <w:lang w:val="pt-PT"/>
+        </w:rPr>
+        <w:t>C++/CLI ou C++ modificado para “</w:t>
+      </w:r>
+      <w:r>
+        <w:rPr>
+          <w:i/>
+          <w:lang w:val="pt-PT"/>
+        </w:rPr>
+        <w:t>Common Language Infrastructure</w:t>
+      </w:r>
+      <w:r>
+        <w:rPr>
+          <w:lang w:val="pt-PT"/>
+        </w:rPr>
+        <w:t>” é a integr</w:t>
+      </w:r>
+      <w:r>
+        <w:rPr>
+          <w:lang w:val="pt-PT"/>
+        </w:rPr>
+        <w:t>ação de C++ com “Windows Forms</w:t>
+      </w:r>
+      <w:r>
+        <w:rPr>
+          <w:lang w:val="pt-PT"/>
+        </w:rPr>
+        <w:t>”. Contudo</w:t>
+      </w:r>
+      <w:r>
+        <w:rPr>
+          <w:lang w:val="pt-PT"/>
+        </w:rPr>
+        <w:t>,</w:t>
+      </w:r>
+      <w:r>
+        <w:rPr>
+          <w:lang w:val="pt-PT"/>
+        </w:rPr>
+        <w:t xml:space="preserve"> esta implementação é quase como uma</w:t>
+      </w:r>
+      <w:r>
+        <w:rPr>
+          <w:lang w:val="pt-PT"/>
+        </w:rPr>
+        <w:t xml:space="preserve"> outra</w:t>
+      </w:r>
+      <w:r>
+        <w:rPr>
+          <w:lang w:val="pt-PT"/>
+        </w:rPr>
+        <w:t xml:space="preserve"> linguagem</w:t>
+      </w:r>
+      <w:r>
+        <w:rPr>
+          <w:lang w:val="pt-PT"/>
+        </w:rPr>
+        <w:t xml:space="preserve"> de programaç</w:t>
+      </w:r>
+      <w:r>
+        <w:rPr>
+          <w:lang w:val="pt-PT"/>
+        </w:rPr>
+        <w:t>ão</w:t>
+      </w:r>
+      <w:r>
+        <w:rPr>
+          <w:lang w:val="pt-PT"/>
+        </w:rPr>
+        <w:t>,</w:t>
+      </w:r>
+      <w:r>
+        <w:rPr>
+          <w:lang w:val="pt-PT"/>
+        </w:rPr>
+        <w:t xml:space="preserve"> </w:t>
+      </w:r>
+      <w:r>
+        <w:rPr>
+          <w:lang w:val="pt-PT"/>
+        </w:rPr>
+        <w:t>diferente</w:t>
+      </w:r>
+      <w:r>
+        <w:rPr>
+          <w:lang w:val="pt-PT"/>
+        </w:rPr>
+        <w:t xml:space="preserve"> de C++.</w:t>
+      </w:r>
+      <w:r>
+        <w:rPr>
+          <w:lang w:val="pt-PT"/>
+        </w:rPr>
+        <w:t xml:space="preserve"> </w:t>
+      </w:r>
+      <w:r>
+        <w:rPr>
+          <w:lang w:val="pt-PT"/>
+        </w:rPr>
+        <w:t>G</w:t>
+      </w:r>
+      <w:r>
+        <w:rPr>
+          <w:lang w:val="pt-PT"/>
+        </w:rPr>
+        <w:t>rande parte das instruções não po</w:t>
+      </w:r>
+      <w:r>
+        <w:rPr>
+          <w:lang w:val="pt-PT"/>
+        </w:rPr>
+        <w:t xml:space="preserve">dem ser executadas, </w:t>
+      </w:r>
+      <w:r>
+        <w:rPr>
+          <w:lang w:val="pt-PT"/>
+        </w:rPr>
+        <w:t>havendo grande</w:t>
+      </w:r>
+      <w:r>
+        <w:rPr>
+          <w:lang w:val="pt-PT"/>
+        </w:rPr>
+        <w:t>s</w:t>
+      </w:r>
+      <w:r>
+        <w:rPr>
+          <w:lang w:val="pt-PT"/>
+        </w:rPr>
+        <w:t xml:space="preserve"> mudanças na sintaxe</w:t>
+      </w:r>
+      <w:r>
+        <w:rPr>
+          <w:lang w:val="pt-PT"/>
+        </w:rPr>
+        <w:t xml:space="preserve"> e diferenç</w:t>
+      </w:r>
+      <w:r>
+        <w:rPr>
+          <w:lang w:val="pt-PT"/>
+        </w:rPr>
+        <w:t>as</w:t>
+      </w:r>
+      <w:r>
+        <w:rPr>
+          <w:lang w:val="pt-PT"/>
+        </w:rPr>
+        <w:t xml:space="preserve"> nos objetos</w:t>
+      </w:r>
+      <w:r>
+        <w:rPr>
+          <w:lang w:val="pt-PT"/>
+        </w:rPr>
+        <w:t>.</w:t>
+      </w:r>
+    </w:p>
+    <w:p>
+      <w:pPr>
+        <w:pStyle w:val="ThesisBodyText"/>
+        <w:rPr>
+          <w:lang w:val="pt-PT"/>
+        </w:rPr>
+      </w:pPr>
+      <w:r>
+        <w:rPr>
+          <w:lang w:val="pt-PT"/>
+        </w:rPr>
+        <w:t>Inicialmente, o p</w:t>
+      </w:r>
+      <w:r>
+        <w:rPr>
+          <w:lang w:val="pt-PT"/>
+        </w:rPr>
+        <w:t xml:space="preserve">rograma foi implementado em C++/CLI, contudo, devido às limitações </w:t>
+      </w:r>
+      <w:r>
+        <w:rPr>
+          <w:lang w:val="pt-PT"/>
+        </w:rPr>
+        <w:t>que acompanhavam esta</w:t>
+      </w:r>
+      <w:r>
+        <w:rPr>
+          <w:lang w:val="pt-PT"/>
+        </w:rPr>
+        <w:t xml:space="preserve"> </w:t>
+      </w:r>
+      <w:r>
+        <w:rPr>
+          <w:lang w:val="pt-PT"/>
+        </w:rPr>
+        <w:t>plataforma</w:t>
+      </w:r>
+      <w:r>
+        <w:rPr>
+          <w:lang w:val="pt-PT"/>
+        </w:rPr>
+        <w:t xml:space="preserve"> (software Visual Studio 2017)</w:t>
+      </w:r>
+      <w:r>
+        <w:rPr>
+          <w:lang w:val="pt-PT"/>
+        </w:rPr>
+        <w:t>, acabamos por</w:t>
+      </w:r>
+      <w:r>
+        <w:rPr>
+          <w:lang w:val="pt-PT"/>
+        </w:rPr>
+        <w:t xml:space="preserve"> optar</w:t>
+      </w:r>
+      <w:r>
+        <w:rPr>
+          <w:lang w:val="pt-PT"/>
+        </w:rPr>
+        <w:t xml:space="preserve"> pela</w:t>
+      </w:r>
+      <w:r>
+        <w:rPr>
+          <w:lang w:val="pt-PT"/>
+        </w:rPr>
+        <w:t xml:space="preserve"> framework de C++ “Qt”.</w:t>
+      </w:r>
+    </w:p>
+    <w:p>
+      <w:pPr>
+        <w:pStyle w:val="ThesisHeading3numbered"/>
+        <w:rPr>
+          <w:lang w:val="pt-PT"/>
+        </w:rPr>
+      </w:pPr>
+      <w:bookmarkStart w:id="50" w:name="_Toc516848801"/>
+      <w:bookmarkStart w:id="51" w:name="_Toc516861372"/>
+      <w:r>
+        <w:rPr>
+          <w:lang w:val="pt-PT"/>
+        </w:rPr>
+        <w:t>A implementação com C++/CLI</w:t>
+      </w:r>
       <w:bookmarkEnd w:id="50"/>
-    </w:p>
-    <w:p>
-      <w:pPr>
-        <w:pStyle w:val="ThesisBodyText"/>
-        <w:rPr>
-          <w:lang w:val="pt-PT"/>
-        </w:rPr>
-      </w:pPr>
-      <w:r>
-        <w:rPr>
-          <w:lang w:val="pt-PT"/>
-        </w:rPr>
-        <w:t>Inicialmente foi discutido o programa ser desenvolvido em C++ devido à rapidez de execução, que se revela importante na solução deste tipo de problemas. Já estávamos familiarizados com a linguagem C contudo foi necessário adaptarmo-nos à linguagem C++.</w:t>
-      </w:r>
-    </w:p>
-    <w:p>
-      <w:pPr>
-        <w:pStyle w:val="ThesisBodyText"/>
-        <w:rPr>
-          <w:lang w:val="pt-PT"/>
-        </w:rPr>
-      </w:pPr>
-      <w:r>
-        <w:rPr>
-          <w:lang w:val="pt-PT"/>
-        </w:rPr>
-        <w:t>C++/CLI ou C++ modificado para “Common Language Infrastructure” é a integração de C++ com “Windows Forms”, contudo esta implementação é quase como uma linguagem completamente diferente de C++, sendo que grande parte das instruções não podem ser executadas, e tem também instruções e objetos diferentes.</w:t>
-      </w:r>
-    </w:p>
-    <w:p>
-      <w:pPr>
-        <w:pStyle w:val="ThesisBodyText"/>
-        <w:rPr>
-          <w:lang w:val="pt-PT"/>
-        </w:rPr>
-      </w:pPr>
-      <w:r>
-        <w:rPr>
-          <w:lang w:val="pt-PT"/>
-        </w:rPr>
-        <w:t>Inicialmente o Programa foi implementado em C++/CLI, contudo, devido às limitações desta plataforma, acabamos por trocar para a framework de C++ “Qt”.</w:t>
-      </w:r>
-    </w:p>
-    <w:p>
-      <w:pPr>
-        <w:pStyle w:val="ThesisHeading3numbered"/>
-        <w:rPr>
-          <w:lang w:val="pt-PT"/>
-        </w:rPr>
-      </w:pPr>
-      <w:bookmarkStart w:id="51" w:name="_Toc516848801"/>
-      <w:bookmarkStart w:id="52" w:name="_Toc516861372"/>
-      <w:r>
-        <w:rPr>
-          <w:lang w:val="pt-PT"/>
-        </w:rPr>
-        <w:t>A implementação com C++/CLI</w:t>
-      </w:r>
       <w:bookmarkEnd w:id="51"/>
-      <w:bookmarkEnd w:id="52"/>
-    </w:p>
-    <w:p>
-      <w:pPr>
-        <w:pStyle w:val="ThesisBodyText"/>
-        <w:rPr>
-          <w:lang w:val="pt-PT"/>
-        </w:rPr>
-      </w:pPr>
-      <w:r>
-        <w:rPr>
-          <w:lang w:val="pt-PT"/>
-        </w:rPr>
-        <w:t>Com C++/CLI foi implementada uma janela com os parâmetros do algoritmo e 2 botões, um botão para ler um problema e um botão para resolver o problema.</w:t>
-      </w:r>
-    </w:p>
-    <w:p>
-      <w:pPr>
-        <w:pStyle w:val="ThesisBodyText"/>
-        <w:rPr>
-          <w:lang w:val="pt-PT"/>
-        </w:rPr>
-      </w:pPr>
-      <w:r>
-        <w:rPr>
-          <w:lang w:val="pt-PT"/>
-        </w:rPr>
-        <w:t xml:space="preserve">A leitura do problema e feita através da leitura de uma matriz de ligações entre nós, presente em diferentes ficheiros de texto (obtidos do site do “Centro de Computadores da Universidade de Viena”), alguns ficheiros têm também pesos </w:t>
+    </w:p>
+    <w:p>
+      <w:pPr>
+        <w:pStyle w:val="ThesisBodyText"/>
+        <w:rPr>
+          <w:lang w:val="pt-PT"/>
+        </w:rPr>
+      </w:pPr>
+      <w:r>
+        <w:rPr>
+          <w:lang w:val="pt-PT"/>
+        </w:rPr>
+        <w:t>Com C++/CLI</w:t>
+      </w:r>
+      <w:r>
+        <w:rPr>
+          <w:lang w:val="pt-PT"/>
+        </w:rPr>
+        <w:t>,</w:t>
+      </w:r>
+      <w:r>
+        <w:rPr>
+          <w:lang w:val="pt-PT"/>
+        </w:rPr>
+        <w:t xml:space="preserve"> foi implementada uma janela com os parâmetros do algoritmo e 2 botões, um botão para ler um problema </w:t>
+      </w:r>
+      <w:r>
+        <w:rPr>
+          <w:lang w:val="pt-PT"/>
+        </w:rPr>
+        <w:t>outro</w:t>
+      </w:r>
+      <w:r>
+        <w:rPr>
+          <w:lang w:val="pt-PT"/>
+        </w:rPr>
+        <w:t xml:space="preserve"> para resolver o problema.</w:t>
+      </w:r>
+    </w:p>
+    <w:p>
+      <w:pPr>
+        <w:pStyle w:val="ThesisBodyText"/>
+        <w:rPr>
+          <w:lang w:val="pt-PT"/>
+        </w:rPr>
+      </w:pPr>
+      <w:r>
+        <w:rPr>
+          <w:lang w:val="pt-PT"/>
+        </w:rPr>
+        <w:t xml:space="preserve">A leitura do problema e feita através da leitura de uma matriz de ligações entre nós, presente </w:t>
+      </w:r>
+      <w:r>
+        <w:rPr>
+          <w:lang w:val="pt-PT"/>
+        </w:rPr>
+        <w:t>nos</w:t>
+      </w:r>
+      <w:r>
+        <w:rPr>
+          <w:lang w:val="pt-PT"/>
+        </w:rPr>
+        <w:t xml:space="preserve"> diferentes ficheiros de texto (obtidos do site do “Centro de </w:t>
       </w:r>
       <w:r>
         <w:rPr>
           <w:lang w:val="pt-PT"/>
         </w:rPr>
         <w:lastRenderedPageBreak/>
-        <w:t>associados a cada um dos nós, que representam o custo de colocar um regenerador nesse nó.</w:t>
+        <w:t>Computad</w:t>
+      </w:r>
+      <w:r>
+        <w:rPr>
+          <w:lang w:val="pt-PT"/>
+        </w:rPr>
+        <w:t>ores da Universidade de Viena”). A</w:t>
+      </w:r>
+      <w:r>
+        <w:rPr>
+          <w:lang w:val="pt-PT"/>
+        </w:rPr>
+        <w:t xml:space="preserve">lguns ficheiros têm também pesos associados a cada um dos nós, </w:t>
+      </w:r>
+      <w:r>
+        <w:rPr>
+          <w:lang w:val="pt-PT"/>
+        </w:rPr>
+        <w:t>onde cada peso representa</w:t>
+      </w:r>
+      <w:r>
+        <w:rPr>
+          <w:lang w:val="pt-PT"/>
+        </w:rPr>
+        <w:t xml:space="preserve"> o custo de colocar um regenerador nesse nó.</w:t>
       </w:r>
     </w:p>
     <w:p>
@@ -10045,8 +10326,8 @@
                                 <w:lang w:val="pt-PT"/>
                               </w:rPr>
                             </w:pPr>
-                            <w:bookmarkStart w:id="53" w:name="_Toc516848029"/>
-                            <w:bookmarkStart w:id="54" w:name="_Toc516861410"/>
+                            <w:bookmarkStart w:id="52" w:name="_Toc516848029"/>
+                            <w:bookmarkStart w:id="53" w:name="_Toc516861410"/>
                             <w:r>
                               <w:t xml:space="preserve">Figura </w:t>
                             </w:r>
@@ -10071,8 +10352,8 @@
                             <w:r>
                               <w:t xml:space="preserve"> - Programa em C++/CLI</w:t>
                             </w:r>
+                            <w:bookmarkEnd w:id="52"/>
                             <w:bookmarkEnd w:id="53"/>
-                            <w:bookmarkEnd w:id="54"/>
                           </w:p>
                         </w:txbxContent>
                       </wps:txbx>
@@ -10204,7 +10485,193 @@
         <w:rPr>
           <w:lang w:val="pt-PT"/>
         </w:rPr>
-        <w:t>A resolução do problema aplica o algoritmo que denominamos de “Custom Algorithm”, os detalhes sobre este estão mais à frente no capítulo 2. Para tal uma nova thread é criada, que vai aplicando o algoritmo e a população vai evoluindo, a cada geração a thread invoca um método do form para o atualizar, no form são mostrados os dados do melhor individuo da população atual, e um gráfico com a evolução do fitness ao longo das iterações do algoritmo.</w:t>
+        <w:t>A resolução do problema aplica o algoritmo que de</w:t>
+      </w:r>
+      <w:r>
+        <w:rPr>
+          <w:lang w:val="pt-PT"/>
+        </w:rPr>
+        <w:t>nominamos de “Custom Algorithm” (cujos detalhes</w:t>
+      </w:r>
+      <w:r>
+        <w:rPr>
+          <w:lang w:val="pt-PT"/>
+        </w:rPr>
+        <w:t xml:space="preserve"> estão mais à frente </w:t>
+      </w:r>
+      <w:r>
+        <w:rPr>
+          <w:lang w:val="pt-PT"/>
+        </w:rPr>
+        <w:t xml:space="preserve">explicados </w:t>
+      </w:r>
+      <w:r>
+        <w:rPr>
+          <w:lang w:val="pt-PT"/>
+        </w:rPr>
+        <w:t xml:space="preserve">no capítulo </w:t>
+      </w:r>
+      <w:r>
+        <w:rPr>
+          <w:lang w:val="pt-PT"/>
+        </w:rPr>
+        <w:t>4</w:t>
+      </w:r>
+      <w:r>
+        <w:rPr>
+          <w:lang w:val="pt-PT"/>
+        </w:rPr>
+        <w:t>)</w:t>
+      </w:r>
+      <w:r>
+        <w:rPr>
+          <w:lang w:val="pt-PT"/>
+        </w:rPr>
+        <w:t>. Para tal</w:t>
+      </w:r>
+      <w:r>
+        <w:rPr>
+          <w:lang w:val="pt-PT"/>
+        </w:rPr>
+        <w:t>,</w:t>
+      </w:r>
+      <w:r>
+        <w:rPr>
+          <w:lang w:val="pt-PT"/>
+        </w:rPr>
+        <w:t xml:space="preserve"> uma nova thread é criada. Esta</w:t>
+      </w:r>
+      <w:r>
+        <w:rPr>
+          <w:lang w:val="pt-PT"/>
+        </w:rPr>
+        <w:t xml:space="preserve"> vai aplicando o algori</w:t>
+      </w:r>
+      <w:r>
+        <w:rPr>
+          <w:lang w:val="pt-PT"/>
+        </w:rPr>
+        <w:t>tmo e a população vai evoluindo.</w:t>
+      </w:r>
+      <w:r>
+        <w:rPr>
+          <w:lang w:val="pt-PT"/>
+        </w:rPr>
+        <w:t xml:space="preserve"> A</w:t>
+      </w:r>
+      <w:r>
+        <w:rPr>
+          <w:lang w:val="pt-PT"/>
+        </w:rPr>
+        <w:t xml:space="preserve"> cada geração</w:t>
+      </w:r>
+      <w:r>
+        <w:rPr>
+          <w:lang w:val="pt-PT"/>
+        </w:rPr>
+        <w:t>,</w:t>
+      </w:r>
+      <w:r>
+        <w:rPr>
+          <w:lang w:val="pt-PT"/>
+        </w:rPr>
+        <w:t xml:space="preserve"> a thread invoca um mét</w:t>
+      </w:r>
+      <w:r>
+        <w:rPr>
+          <w:lang w:val="pt-PT"/>
+        </w:rPr>
+        <w:t>odo do form que o atualiza</w:t>
+      </w:r>
+      <w:r>
+        <w:rPr>
+          <w:lang w:val="pt-PT"/>
+        </w:rPr>
+        <w:t>,</w:t>
+      </w:r>
+      <w:r>
+        <w:rPr>
+          <w:lang w:val="pt-PT"/>
+        </w:rPr>
+        <w:t xml:space="preserve"> para que</w:t>
+      </w:r>
+      <w:r>
+        <w:rPr>
+          <w:lang w:val="pt-PT"/>
+        </w:rPr>
+        <w:t xml:space="preserve"> </w:t>
+      </w:r>
+      <w:r>
+        <w:rPr>
+          <w:lang w:val="pt-PT"/>
+        </w:rPr>
+        <w:t>se mostrem</w:t>
+      </w:r>
+      <w:r>
+        <w:rPr>
+          <w:lang w:val="pt-PT"/>
+        </w:rPr>
+        <w:t xml:space="preserve"> os dados do melhor individuo da população atual, </w:t>
+      </w:r>
+      <w:r>
+        <w:rPr>
+          <w:lang w:val="pt-PT"/>
+        </w:rPr>
+        <w:t>b</w:t>
+      </w:r>
+      <w:r>
+        <w:rPr>
+          <w:lang w:val="pt-PT"/>
+        </w:rPr>
+        <w:t>e</w:t>
+      </w:r>
+      <w:r>
+        <w:rPr>
+          <w:lang w:val="pt-PT"/>
+        </w:rPr>
+        <w:t>m como um gráfico que retrata</w:t>
+      </w:r>
+      <w:r>
+        <w:rPr>
+          <w:lang w:val="pt-PT"/>
+        </w:rPr>
+        <w:t xml:space="preserve"> a evolução do fitness ao longo das </w:t>
+      </w:r>
+      <w:r>
+        <w:rPr>
+          <w:lang w:val="pt-PT"/>
+        </w:rPr>
+        <w:t xml:space="preserve">varias </w:t>
+      </w:r>
+      <w:r>
+        <w:rPr>
+          <w:lang w:val="pt-PT"/>
+        </w:rPr>
+        <w:t xml:space="preserve">iterações </w:t>
+      </w:r>
+      <w:r>
+        <w:rPr>
+          <w:lang w:val="pt-PT"/>
+        </w:rPr>
+        <w:t>do</w:t>
+      </w:r>
+      <w:r>
+        <w:rPr>
+          <w:lang w:val="pt-PT"/>
+        </w:rPr>
+        <w:t xml:space="preserve"> </w:t>
+      </w:r>
+      <w:r>
+        <w:rPr>
+          <w:lang w:val="pt-PT"/>
+        </w:rPr>
+        <w:t>algoritmo</w:t>
+      </w:r>
+      <w:r>
+        <w:rPr>
+          <w:lang w:val="pt-PT"/>
+        </w:rPr>
+        <w:t>.</w:t>
       </w:r>
     </w:p>
     <w:p>
@@ -10219,8 +10686,8 @@
           <w:lang w:val="pt-PT"/>
         </w:rPr>
       </w:pPr>
-      <w:bookmarkStart w:id="55" w:name="_Toc516848802"/>
-      <w:bookmarkStart w:id="56" w:name="_Toc516861373"/>
+      <w:bookmarkStart w:id="54" w:name="_Toc516848802"/>
+      <w:bookmarkStart w:id="55" w:name="_Toc516861373"/>
       <w:r>
         <w:rPr>
           <w:rFonts w:cs="Times New Roman"/>
@@ -10228,21 +10695,33 @@
         </w:rPr>
         <w:t>Qt</w:t>
       </w:r>
+      <w:bookmarkEnd w:id="54"/>
       <w:bookmarkEnd w:id="55"/>
-      <w:bookmarkEnd w:id="56"/>
-    </w:p>
-    <w:p>
-      <w:pPr>
-        <w:pStyle w:val="ThesisBodyText"/>
-        <w:rPr>
-          <w:lang w:val="pt-PT"/>
-        </w:rPr>
-      </w:pPr>
-      <w:r>
-        <w:rPr>
-          <w:lang w:val="pt-PT"/>
-        </w:rPr>
-        <w:t>Qt é uma ferramenta de desenvolvimento para desktop compatível com diferentes plataformas, não é só por si uma linguagem de programação, mas é uma framework escrita em C++ com características adicionais como “signals and slots”, e o funcionamento do seu MOC (Meta-Object Compiler) permite converter todo o código escrito de forma a ser compilado por qualquer compilador de C++.</w:t>
+    </w:p>
+    <w:p>
+      <w:pPr>
+        <w:pStyle w:val="ThesisBodyText"/>
+        <w:rPr>
+          <w:lang w:val="pt-PT"/>
+        </w:rPr>
+      </w:pPr>
+      <w:r>
+        <w:rPr>
+          <w:lang w:val="pt-PT"/>
+        </w:rPr>
+        <w:t>Qt é uma ferramenta de desenvolvimento para desktop compat</w:t>
+      </w:r>
+      <w:r>
+        <w:rPr>
+          <w:lang w:val="pt-PT"/>
+        </w:rPr>
+        <w:t>ível com diferentes plataformas. N</w:t>
+      </w:r>
+      <w:r>
+        <w:rPr>
+          <w:lang w:val="pt-PT"/>
+        </w:rPr>
+        <w:t>ão é só por si uma linguagem de programação, mas é uma framework escrita em C++ com características adicionais como “signals and slots”, e o funcionamento do seu MOC (Meta-Object Compiler) permite converter todo o código escrito de forma a ser compilado por qualquer compilador de C++.</w:t>
       </w:r>
     </w:p>
     <w:p>
@@ -10257,8 +10736,8 @@
           <w:lang w:val="pt-PT"/>
         </w:rPr>
       </w:pPr>
-      <w:bookmarkStart w:id="57" w:name="_Toc516848803"/>
-      <w:bookmarkStart w:id="58" w:name="_Toc516861374"/>
+      <w:bookmarkStart w:id="56" w:name="_Toc516848803"/>
+      <w:bookmarkStart w:id="57" w:name="_Toc516861374"/>
       <w:r>
         <w:rPr>
           <w:rFonts w:cs="Times New Roman"/>
@@ -10266,8 +10745,8 @@
         </w:rPr>
         <w:t>A implementação com a framework Qt</w:t>
       </w:r>
+      <w:bookmarkEnd w:id="56"/>
       <w:bookmarkEnd w:id="57"/>
-      <w:bookmarkEnd w:id="58"/>
     </w:p>
     <w:p>
       <w:pPr>
@@ -10294,6 +10773,7 @@
         <w:rPr>
           <w:lang w:val="pt-PT"/>
         </w:rPr>
+        <w:lastRenderedPageBreak/>
         <w:t>Esta versão contém uma janela principal com a opção de selecionar um dos quatro algoritmos implementados, e ainda uma ferramenta extra para ordenar os resultados guardados nos ficheiros csv.</w:t>
       </w:r>
     </w:p>
@@ -10308,7 +10788,6 @@
         <w:rPr>
           <w:lang w:val="pt-PT"/>
         </w:rPr>
-        <w:lastRenderedPageBreak/>
         <w:t>Cada algoritmo tem a sua janela própria, em que temos os parâmetros requeridos pelo algoritmo em questão, um botão para resolver um problema individualmente, um botão para resolver uma série de problema, e um botão para testar combinações de parâmetros.</w:t>
       </w:r>
     </w:p>
@@ -10412,8 +10891,8 @@
                                 <w:lang w:val="pt-PT"/>
                               </w:rPr>
                             </w:pPr>
-                            <w:bookmarkStart w:id="59" w:name="_Toc516848030"/>
-                            <w:bookmarkStart w:id="60" w:name="_Toc516861411"/>
+                            <w:bookmarkStart w:id="58" w:name="_Toc516848030"/>
+                            <w:bookmarkStart w:id="59" w:name="_Toc516861411"/>
                             <w:r>
                               <w:t xml:space="preserve">Figura </w:t>
                             </w:r>
@@ -10438,8 +10917,8 @@
                             <w:r>
                               <w:t xml:space="preserve"> - Programa em Qt</w:t>
                             </w:r>
+                            <w:bookmarkEnd w:id="58"/>
                             <w:bookmarkEnd w:id="59"/>
-                            <w:bookmarkEnd w:id="60"/>
                           </w:p>
                         </w:txbxContent>
                       </wps:txbx>
@@ -10575,8 +11054,8 @@
           <w:lang w:val="pt-PT"/>
         </w:rPr>
       </w:pPr>
-      <w:bookmarkStart w:id="61" w:name="_Toc516848804"/>
-      <w:bookmarkStart w:id="62" w:name="_Toc516861375"/>
+      <w:bookmarkStart w:id="60" w:name="_Toc516848804"/>
+      <w:bookmarkStart w:id="61" w:name="_Toc516861375"/>
       <w:r>
         <w:rPr>
           <w:rFonts w:cs="Times New Roman"/>
@@ -10584,8 +11063,8 @@
         </w:rPr>
         <w:t>Git e Github</w:t>
       </w:r>
+      <w:bookmarkEnd w:id="60"/>
       <w:bookmarkEnd w:id="61"/>
-      <w:bookmarkEnd w:id="62"/>
     </w:p>
     <w:p>
       <w:pPr>
@@ -10627,8 +11106,8 @@
           <w:lang w:val="pt-PT"/>
         </w:rPr>
       </w:pPr>
-      <w:bookmarkStart w:id="63" w:name="_Toc516848805"/>
-      <w:bookmarkStart w:id="64" w:name="_Toc516861376"/>
+      <w:bookmarkStart w:id="62" w:name="_Toc516848805"/>
+      <w:bookmarkStart w:id="63" w:name="_Toc516861376"/>
       <w:r>
         <w:rPr>
           <w:rFonts w:cs="Times New Roman"/>
@@ -10636,21 +11115,131 @@
         </w:rPr>
         <w:t>Síntese</w:t>
       </w:r>
+      <w:bookmarkEnd w:id="62"/>
       <w:bookmarkEnd w:id="63"/>
+    </w:p>
+    <w:p>
+      <w:pPr>
+        <w:pStyle w:val="ThesisBodyText"/>
+        <w:rPr>
+          <w:lang w:val="pt-PT"/>
+        </w:rPr>
+      </w:pPr>
+      <w:r>
+        <w:rPr>
+          <w:lang w:val="pt-PT"/>
+        </w:rPr>
+        <w:t xml:space="preserve">Neste capitulo explicamos quais as </w:t>
+      </w:r>
+      <w:r>
+        <w:rPr>
+          <w:lang w:val="pt-PT"/>
+        </w:rPr>
+        <w:t xml:space="preserve">linguagens/software </w:t>
+      </w:r>
+      <w:r>
+        <w:rPr>
+          <w:lang w:val="pt-PT"/>
+        </w:rPr>
+        <w:t>com que trabalhamos durante o desenvolvimento deste projeto, tendo referido a necessidade de adaptaç</w:t>
+      </w:r>
+      <w:r>
+        <w:rPr>
+          <w:lang w:val="pt-PT"/>
+        </w:rPr>
+        <w:t xml:space="preserve">ão a uma nova </w:t>
+      </w:r>
+      <w:r>
+        <w:rPr>
+          <w:lang w:val="pt-PT"/>
+        </w:rPr>
+        <w:t xml:space="preserve">linguagem </w:t>
+      </w:r>
+      <w:r>
+        <w:rPr>
+          <w:lang w:val="pt-PT"/>
+        </w:rPr>
+        <w:t>e</w:t>
+      </w:r>
+      <w:r>
+        <w:rPr>
+          <w:lang w:val="pt-PT"/>
+        </w:rPr>
+        <w:t xml:space="preserve"> framework</w:t>
+      </w:r>
+      <w:r>
+        <w:rPr>
+          <w:lang w:val="pt-PT"/>
+        </w:rPr>
+        <w:t>.</w:t>
+      </w:r>
+      <w:r>
+        <w:rPr>
+          <w:lang w:val="pt-PT"/>
+        </w:rPr>
+        <w:t xml:space="preserve"> Apesar da não familiaridade com estes tópicos</w:t>
+      </w:r>
+      <w:r>
+        <w:rPr>
+          <w:lang w:val="pt-PT"/>
+        </w:rPr>
+        <w:t xml:space="preserve">, </w:t>
+      </w:r>
+      <w:r>
+        <w:rPr>
+          <w:lang w:val="pt-PT"/>
+        </w:rPr>
+        <w:t>fomos capazes de provar a nossa</w:t>
+      </w:r>
+      <w:r>
+        <w:rPr>
+          <w:lang w:val="pt-PT"/>
+        </w:rPr>
+        <w:t xml:space="preserve"> capacidade para</w:t>
+      </w:r>
+      <w:r>
+        <w:rPr>
+          <w:lang w:val="pt-PT"/>
+        </w:rPr>
+        <w:t xml:space="preserve"> adaptação,</w:t>
+      </w:r>
+      <w:r>
+        <w:rPr>
+          <w:lang w:val="pt-PT"/>
+        </w:rPr>
+        <w:t xml:space="preserve"> tendo </w:t>
+      </w:r>
+      <w:r>
+        <w:rPr>
+          <w:lang w:val="pt-PT"/>
+        </w:rPr>
+        <w:t xml:space="preserve">no longo-prazo </w:t>
+      </w:r>
+      <w:bookmarkStart w:id="64" w:name="_GoBack"/>
       <w:bookmarkEnd w:id="64"/>
-    </w:p>
-    <w:p>
-      <w:pPr>
-        <w:pStyle w:val="ThesisBodyText"/>
-        <w:rPr>
-          <w:lang w:val="pt-PT"/>
-        </w:rPr>
-      </w:pPr>
-      <w:r>
-        <w:rPr>
-          <w:lang w:val="pt-PT"/>
-        </w:rPr>
-        <w:t>Stuff</w:t>
+      <w:r>
+        <w:rPr>
+          <w:lang w:val="pt-PT"/>
+        </w:rPr>
+        <w:t>conseguido alcançar o</w:t>
+      </w:r>
+      <w:r>
+        <w:rPr>
+          <w:lang w:val="pt-PT"/>
+        </w:rPr>
+        <w:t xml:space="preserve"> sucesso</w:t>
+      </w:r>
+      <w:r>
+        <w:rPr>
+          <w:lang w:val="pt-PT"/>
+        </w:rPr>
+        <w:t xml:space="preserve"> deste </w:t>
+      </w:r>
+      <w:r>
+        <w:rPr>
+          <w:lang w:val="pt-PT"/>
+        </w:rPr>
+        <w:t xml:space="preserve">projeto. </w:t>
       </w:r>
     </w:p>
     <w:p>
@@ -14983,7 +15572,7 @@
         <w:noProof/>
         <w:lang w:val="pt-PT"/>
       </w:rPr>
-      <w:t>7</w:t>
+      <w:t>12</w:t>
     </w:r>
     <w:r>
       <w:fldChar w:fldCharType="end"/>
@@ -15330,7 +15919,7 @@
           <w:rPr>
             <w:noProof/>
           </w:rPr>
-          <w:t>9</w:t>
+          <w:t>13</w:t>
         </w:r>
         <w:r>
           <w:rPr>
@@ -20865,7 +21454,7 @@
 </file>
 
 <file path=customXml/itemProps1.xml><?xml version="1.0" encoding="utf-8"?>
-<ds:datastoreItem xmlns:ds="http://schemas.openxmlformats.org/officeDocument/2006/customXml" ds:itemID="{1D863E58-DA13-45FC-855A-F8CC634B22EC}">
+<ds:datastoreItem xmlns:ds="http://schemas.openxmlformats.org/officeDocument/2006/customXml" ds:itemID="{7B6646E4-EA71-495C-A1C7-851A906DECD7}">
   <ds:schemaRefs>
     <ds:schemaRef ds:uri="http://schemas.openxmlformats.org/officeDocument/2006/bibliography"/>
   </ds:schemaRefs>

</xml_diff>